<commit_message>
modification de la charte
</commit_message>
<xml_diff>
--- a/Charte_de_Projet.docx
+++ b/Charte_de_Projet.docx
@@ -490,7 +490,7 @@
             <w:pPr>
               <w:numPr>
                 <w:ilvl w:val="0"/>
-                <w:numId w:val="14"/>
+                <w:numId w:val="15"/>
               </w:numPr>
               <w:ind w:left="1440" w:hanging="360"/>
               <w:contextualSpacing w:val="1"/>
@@ -518,7 +518,7 @@
             <w:pPr>
               <w:numPr>
                 <w:ilvl w:val="1"/>
-                <w:numId w:val="14"/>
+                <w:numId w:val="15"/>
               </w:numPr>
               <w:ind w:left="2160" w:hanging="360"/>
               <w:contextualSpacing w:val="1"/>
@@ -545,7 +545,7 @@
             <w:pPr>
               <w:numPr>
                 <w:ilvl w:val="0"/>
-                <w:numId w:val="14"/>
+                <w:numId w:val="15"/>
               </w:numPr>
               <w:ind w:left="1440" w:hanging="360"/>
               <w:contextualSpacing w:val="1"/>
@@ -578,7 +578,7 @@
             <w:pPr>
               <w:numPr>
                 <w:ilvl w:val="0"/>
-                <w:numId w:val="14"/>
+                <w:numId w:val="15"/>
               </w:numPr>
               <w:ind w:left="1440" w:hanging="360"/>
               <w:contextualSpacing w:val="1"/>
@@ -611,7 +611,7 @@
             <w:pPr>
               <w:numPr>
                 <w:ilvl w:val="0"/>
-                <w:numId w:val="14"/>
+                <w:numId w:val="15"/>
               </w:numPr>
               <w:ind w:left="1440" w:hanging="360"/>
               <w:contextualSpacing w:val="1"/>
@@ -644,7 +644,7 @@
             <w:pPr>
               <w:numPr>
                 <w:ilvl w:val="0"/>
-                <w:numId w:val="14"/>
+                <w:numId w:val="15"/>
               </w:numPr>
               <w:ind w:left="1440" w:hanging="360"/>
               <w:contextualSpacing w:val="1"/>
@@ -672,7 +672,7 @@
             <w:pPr>
               <w:numPr>
                 <w:ilvl w:val="0"/>
-                <w:numId w:val="14"/>
+                <w:numId w:val="15"/>
               </w:numPr>
               <w:ind w:left="1440" w:hanging="360"/>
               <w:contextualSpacing w:val="1"/>
@@ -700,7 +700,7 @@
             <w:pPr>
               <w:numPr>
                 <w:ilvl w:val="0"/>
-                <w:numId w:val="14"/>
+                <w:numId w:val="15"/>
               </w:numPr>
               <w:ind w:left="1440" w:hanging="360"/>
               <w:contextualSpacing w:val="1"/>
@@ -721,7 +721,7 @@
                 <w:szCs w:val="22"/>
                 <w:rtl w:val="0"/>
               </w:rPr>
-              <w:t xml:space="preserve">Traitement de l’informations inéfficace</w:t>
+              <w:t xml:space="preserve">Traitement de l’informations inefficace</w:t>
             </w:r>
           </w:p>
           <w:p>
@@ -758,7 +758,7 @@
             <w:pPr>
               <w:numPr>
                 <w:ilvl w:val="0"/>
-                <w:numId w:val="13"/>
+                <w:numId w:val="14"/>
               </w:numPr>
               <w:ind w:left="1440" w:hanging="360"/>
               <w:contextualSpacing w:val="1"/>
@@ -791,7 +791,7 @@
             <w:pPr>
               <w:numPr>
                 <w:ilvl w:val="0"/>
-                <w:numId w:val="13"/>
+                <w:numId w:val="14"/>
               </w:numPr>
               <w:ind w:left="1440" w:hanging="360"/>
               <w:contextualSpacing w:val="1"/>
@@ -819,7 +819,7 @@
             <w:pPr>
               <w:numPr>
                 <w:ilvl w:val="1"/>
-                <w:numId w:val="13"/>
+                <w:numId w:val="14"/>
               </w:numPr>
               <w:ind w:left="2160" w:hanging="360"/>
               <w:contextualSpacing w:val="1"/>
@@ -847,7 +847,7 @@
             <w:pPr>
               <w:numPr>
                 <w:ilvl w:val="1"/>
-                <w:numId w:val="13"/>
+                <w:numId w:val="14"/>
               </w:numPr>
               <w:ind w:left="2160" w:hanging="360"/>
               <w:contextualSpacing w:val="1"/>
@@ -875,7 +875,7 @@
             <w:pPr>
               <w:numPr>
                 <w:ilvl w:val="1"/>
-                <w:numId w:val="13"/>
+                <w:numId w:val="14"/>
               </w:numPr>
               <w:ind w:left="2160" w:hanging="360"/>
               <w:contextualSpacing w:val="1"/>
@@ -903,7 +903,7 @@
             <w:pPr>
               <w:numPr>
                 <w:ilvl w:val="1"/>
-                <w:numId w:val="13"/>
+                <w:numId w:val="14"/>
               </w:numPr>
               <w:ind w:left="2160" w:hanging="360"/>
               <w:contextualSpacing w:val="1"/>
@@ -931,7 +931,7 @@
             <w:pPr>
               <w:numPr>
                 <w:ilvl w:val="1"/>
-                <w:numId w:val="13"/>
+                <w:numId w:val="14"/>
               </w:numPr>
               <w:ind w:left="2160" w:hanging="360"/>
               <w:contextualSpacing w:val="1"/>
@@ -959,7 +959,7 @@
             <w:pPr>
               <w:numPr>
                 <w:ilvl w:val="1"/>
-                <w:numId w:val="13"/>
+                <w:numId w:val="14"/>
               </w:numPr>
               <w:ind w:left="2160" w:hanging="360"/>
               <w:contextualSpacing w:val="1"/>
@@ -987,7 +987,7 @@
             <w:pPr>
               <w:numPr>
                 <w:ilvl w:val="0"/>
-                <w:numId w:val="13"/>
+                <w:numId w:val="14"/>
               </w:numPr>
               <w:ind w:left="1440" w:hanging="360"/>
               <w:contextualSpacing w:val="1"/>
@@ -1158,7 +1158,7 @@
                 <w:szCs w:val="22"/>
                 <w:rtl w:val="0"/>
               </w:rPr>
-              <w:t xml:space="preserve">Preuve de succès du projet</w:t>
+              <w:t xml:space="preserve">Il faut montrer que le projet est réalisable</w:t>
             </w:r>
           </w:p>
           <w:p>
@@ -1184,7 +1184,7 @@
                 <w:szCs w:val="22"/>
                 <w:rtl w:val="0"/>
               </w:rPr>
-              <w:t xml:space="preserve">Un budget respectable pour le projet</w:t>
+              <w:t xml:space="preserve">Il est impératif d’avoir un budget respectable pour le projet</w:t>
             </w:r>
           </w:p>
           <w:p>
@@ -1210,7 +1210,7 @@
                 <w:szCs w:val="22"/>
                 <w:rtl w:val="0"/>
               </w:rPr>
-              <w:t xml:space="preserve">Un échéancier de l’implémentation de la solution finale</w:t>
+              <w:t xml:space="preserve">L’analyse doit contenir l’échéancier de l’implémentation de la solution finale. De plus, le système doit être déployé et fonctionnel au printemps 2017</w:t>
             </w:r>
           </w:p>
           <w:p>
@@ -1236,7 +1236,7 @@
                 <w:szCs w:val="22"/>
                 <w:rtl w:val="0"/>
               </w:rPr>
-              <w:t xml:space="preserve">La diminution des coûts d’opération</w:t>
+              <w:t xml:space="preserve">Les coûts d’opération doivent diminuer comparativement à la situation actuelle</w:t>
             </w:r>
           </w:p>
           <w:p>
@@ -1262,7 +1262,7 @@
                 <w:szCs w:val="22"/>
                 <w:rtl w:val="0"/>
               </w:rPr>
-              <w:t xml:space="preserve">Automatiser les règles d’affaire incluant les inscriptions et les paiements</w:t>
+              <w:t xml:space="preserve">Les règles d’affaire doivent être automatisé. Ceci inclut les inscriptions et les paiements</w:t>
             </w:r>
           </w:p>
           <w:p>
@@ -1288,7 +1288,7 @@
                 <w:szCs w:val="22"/>
                 <w:rtl w:val="0"/>
               </w:rPr>
-              <w:t xml:space="preserve">La réduction des erreurs humaines dans les opérations quotidienne</w:t>
+              <w:t xml:space="preserve">Les erreurs humaines produitent lors opérations quotidienne ont diminué</w:t>
             </w:r>
           </w:p>
           <w:p>
@@ -1340,7 +1340,7 @@
                 <w:szCs w:val="22"/>
                 <w:rtl w:val="0"/>
               </w:rPr>
-              <w:t xml:space="preserve">Soutien technique et formation sur les nouveaux outils informatiques.</w:t>
+              <w:t xml:space="preserve">Fournir un soutien technique et des formations sur les nouveaux outils informatiques.</w:t>
             </w:r>
           </w:p>
           <w:p>
@@ -1392,22 +1392,316 @@
           <w:tcPr/>
           <w:p>
             <w:pPr>
+              <w:numPr>
+                <w:ilvl w:val="0"/>
+                <w:numId w:val="13"/>
+              </w:numPr>
+              <w:ind w:left="720" w:hanging="360"/>
+              <w:contextualSpacing w:val="1"/>
+              <w:jc w:val="left"/>
+              <w:rPr>
+                <w:rFonts w:ascii="Calibri" w:cs="Calibri" w:eastAsia="Calibri" w:hAnsi="Calibri"/>
+                <w:sz w:val="22"/>
+                <w:szCs w:val="22"/>
+                <w:u w:val="none"/>
+              </w:rPr>
+            </w:pPr>
+            <w:r>
+              <w:rPr>
+                <w:rFonts w:ascii="Calibri" w:cs="Calibri" w:eastAsia="Calibri" w:hAnsi="Calibri"/>
+                <w:sz w:val="22"/>
+                <w:szCs w:val="22"/>
+                <w:rtl w:val="0"/>
+              </w:rPr>
+              <w:t xml:space="preserve">Hypothèses: (Ce qu’on prend pour acquis)</w:t>
+            </w:r>
+          </w:p>
+          <w:p>
+            <w:pPr>
+              <w:numPr>
+                <w:ilvl w:val="1"/>
+                <w:numId w:val="13"/>
+              </w:numPr>
+              <w:ind w:left="1440" w:hanging="360"/>
+              <w:contextualSpacing w:val="1"/>
+              <w:jc w:val="left"/>
+              <w:rPr>
+                <w:rFonts w:ascii="Calibri" w:cs="Calibri" w:eastAsia="Calibri" w:hAnsi="Calibri"/>
+                <w:sz w:val="22"/>
+                <w:szCs w:val="22"/>
+                <w:u w:val="none"/>
+              </w:rPr>
+            </w:pPr>
+            <w:r>
+              <w:rPr>
+                <w:rFonts w:ascii="Calibri" w:cs="Calibri" w:eastAsia="Calibri" w:hAnsi="Calibri"/>
+                <w:sz w:val="22"/>
+                <w:szCs w:val="22"/>
+                <w:rtl w:val="0"/>
+              </w:rPr>
+              <w:t xml:space="preserve">Garder les ordinateurs actuels (dépend des fonctions)</w:t>
+            </w:r>
+          </w:p>
+          <w:p>
+            <w:pPr>
+              <w:numPr>
+                <w:ilvl w:val="1"/>
+                <w:numId w:val="13"/>
+              </w:numPr>
+              <w:ind w:left="1440" w:hanging="360"/>
+              <w:contextualSpacing w:val="1"/>
+              <w:jc w:val="left"/>
+              <w:rPr>
+                <w:rFonts w:ascii="Calibri" w:cs="Calibri" w:eastAsia="Calibri" w:hAnsi="Calibri"/>
+                <w:sz w:val="22"/>
+                <w:szCs w:val="22"/>
+                <w:u w:val="none"/>
+              </w:rPr>
+            </w:pPr>
+            <w:r>
+              <w:rPr>
+                <w:rFonts w:ascii="Calibri" w:cs="Calibri" w:eastAsia="Calibri" w:hAnsi="Calibri"/>
+                <w:sz w:val="22"/>
+                <w:szCs w:val="22"/>
+                <w:rtl w:val="0"/>
+              </w:rPr>
+              <w:t xml:space="preserve">Ajout d’une infrastructure informatique</w:t>
+            </w:r>
+          </w:p>
+          <w:p>
+            <w:pPr>
+              <w:numPr>
+                <w:ilvl w:val="1"/>
+                <w:numId w:val="13"/>
+              </w:numPr>
+              <w:ind w:left="1440" w:hanging="360"/>
+              <w:contextualSpacing w:val="1"/>
+              <w:jc w:val="left"/>
+              <w:rPr>
+                <w:rFonts w:ascii="Calibri" w:cs="Calibri" w:eastAsia="Calibri" w:hAnsi="Calibri"/>
+                <w:sz w:val="22"/>
+                <w:szCs w:val="22"/>
+                <w:u w:val="none"/>
+              </w:rPr>
+            </w:pPr>
+            <w:r>
+              <w:rPr>
+                <w:rFonts w:ascii="Calibri" w:cs="Calibri" w:eastAsia="Calibri" w:hAnsi="Calibri"/>
+                <w:sz w:val="22"/>
+                <w:szCs w:val="22"/>
+                <w:rtl w:val="0"/>
+              </w:rPr>
+              <w:t xml:space="preserve">Les employés vont utiliser le logiciel convenablement</w:t>
+            </w:r>
+          </w:p>
+          <w:p>
+            <w:pPr>
+              <w:numPr>
+                <w:ilvl w:val="1"/>
+                <w:numId w:val="13"/>
+              </w:numPr>
+              <w:ind w:left="1440" w:hanging="360"/>
+              <w:contextualSpacing w:val="1"/>
+              <w:jc w:val="left"/>
+              <w:rPr>
+                <w:rFonts w:ascii="Calibri" w:cs="Calibri" w:eastAsia="Calibri" w:hAnsi="Calibri"/>
+                <w:sz w:val="22"/>
+                <w:szCs w:val="22"/>
+                <w:u w:val="none"/>
+              </w:rPr>
+            </w:pPr>
+            <w:r>
+              <w:rPr>
+                <w:rFonts w:ascii="Calibri" w:cs="Calibri" w:eastAsia="Calibri" w:hAnsi="Calibri"/>
+                <w:sz w:val="22"/>
+                <w:szCs w:val="22"/>
+                <w:rtl w:val="0"/>
+              </w:rPr>
+              <w:t xml:space="preserve">Les filières vont être informatisé? (est-ce qu’on repart de zéro? comme le prof avait parlé en classe hier)</w:t>
+            </w:r>
+          </w:p>
+          <w:p>
+            <w:pPr>
+              <w:numPr>
+                <w:ilvl w:val="0"/>
+                <w:numId w:val="13"/>
+              </w:numPr>
+              <w:ind w:left="720" w:hanging="360"/>
+              <w:contextualSpacing w:val="1"/>
+              <w:jc w:val="left"/>
+              <w:rPr>
+                <w:rFonts w:ascii="Calibri" w:cs="Calibri" w:eastAsia="Calibri" w:hAnsi="Calibri"/>
+                <w:sz w:val="22"/>
+                <w:szCs w:val="22"/>
+                <w:u w:val="none"/>
+              </w:rPr>
+            </w:pPr>
+            <w:r>
+              <w:rPr>
+                <w:rFonts w:ascii="Calibri" w:cs="Calibri" w:eastAsia="Calibri" w:hAnsi="Calibri"/>
+                <w:sz w:val="22"/>
+                <w:szCs w:val="22"/>
+                <w:rtl w:val="0"/>
+              </w:rPr>
+              <w:t xml:space="preserve">Contraintes: (Ce qu’il faut respecter. Règles, lois, infrastructure existante, etc…)</w:t>
+            </w:r>
+          </w:p>
+          <w:p>
+            <w:pPr>
+              <w:numPr>
+                <w:ilvl w:val="1"/>
+                <w:numId w:val="13"/>
+              </w:numPr>
+              <w:ind w:left="1440" w:hanging="360"/>
+              <w:contextualSpacing w:val="1"/>
+              <w:jc w:val="left"/>
+              <w:rPr>
+                <w:rFonts w:ascii="Calibri" w:cs="Calibri" w:eastAsia="Calibri" w:hAnsi="Calibri"/>
+                <w:sz w:val="22"/>
+                <w:szCs w:val="22"/>
+                <w:u w:val="none"/>
+              </w:rPr>
+            </w:pPr>
+            <w:r>
+              <w:rPr>
+                <w:rtl w:val="0"/>
+              </w:rPr>
+            </w:r>
+          </w:p>
+          <w:p>
+            <w:pPr>
+              <w:numPr>
+                <w:ilvl w:val="1"/>
+                <w:numId w:val="13"/>
+              </w:numPr>
+              <w:ind w:left="1440" w:hanging="360"/>
+              <w:contextualSpacing w:val="1"/>
+              <w:jc w:val="left"/>
+              <w:rPr>
+                <w:rFonts w:ascii="Calibri" w:cs="Calibri" w:eastAsia="Calibri" w:hAnsi="Calibri"/>
+                <w:sz w:val="22"/>
+                <w:szCs w:val="22"/>
+                <w:u w:val="none"/>
+              </w:rPr>
+            </w:pPr>
+            <w:r>
+              <w:rPr>
+                <w:rtl w:val="0"/>
+              </w:rPr>
+            </w:r>
+          </w:p>
+          <w:p>
+            <w:pPr>
+              <w:numPr>
+                <w:ilvl w:val="0"/>
+                <w:numId w:val="13"/>
+              </w:numPr>
+              <w:ind w:left="720" w:hanging="360"/>
+              <w:contextualSpacing w:val="1"/>
+              <w:jc w:val="left"/>
+              <w:rPr>
+                <w:rFonts w:ascii="Calibri" w:cs="Calibri" w:eastAsia="Calibri" w:hAnsi="Calibri"/>
+                <w:sz w:val="22"/>
+                <w:szCs w:val="22"/>
+                <w:u w:val="none"/>
+              </w:rPr>
+            </w:pPr>
+            <w:r>
+              <w:rPr>
+                <w:rFonts w:ascii="Calibri" w:cs="Calibri" w:eastAsia="Calibri" w:hAnsi="Calibri"/>
+                <w:sz w:val="22"/>
+                <w:szCs w:val="22"/>
+                <w:rtl w:val="0"/>
+              </w:rPr>
+              <w:t xml:space="preserve">Risques: (Les risques qu’on peut rencontrer)</w:t>
+            </w:r>
+          </w:p>
+          <w:p>
+            <w:pPr>
+              <w:numPr>
+                <w:ilvl w:val="1"/>
+                <w:numId w:val="13"/>
+              </w:numPr>
+              <w:ind w:left="1440" w:hanging="360"/>
+              <w:contextualSpacing w:val="1"/>
+              <w:jc w:val="left"/>
+              <w:rPr>
+                <w:rFonts w:ascii="Calibri" w:cs="Calibri" w:eastAsia="Calibri" w:hAnsi="Calibri"/>
+                <w:sz w:val="22"/>
+                <w:szCs w:val="22"/>
+                <w:u w:val="none"/>
+              </w:rPr>
+            </w:pPr>
+            <w:r>
+              <w:rPr>
+                <w:rFonts w:ascii="Calibri" w:cs="Calibri" w:eastAsia="Calibri" w:hAnsi="Calibri"/>
+                <w:sz w:val="22"/>
+                <w:szCs w:val="22"/>
+                <w:rtl w:val="0"/>
+              </w:rPr>
+              <w:t xml:space="preserve">Manque d’ouverture à l’informatisation de la part des employées</w:t>
+            </w:r>
+          </w:p>
+          <w:p>
+            <w:pPr>
+              <w:numPr>
+                <w:ilvl w:val="1"/>
+                <w:numId w:val="13"/>
+              </w:numPr>
+              <w:ind w:left="1440" w:hanging="360"/>
+              <w:contextualSpacing w:val="1"/>
+              <w:jc w:val="left"/>
+              <w:rPr>
+                <w:rFonts w:ascii="Calibri" w:cs="Calibri" w:eastAsia="Calibri" w:hAnsi="Calibri"/>
+                <w:sz w:val="22"/>
+                <w:szCs w:val="22"/>
+                <w:u w:val="none"/>
+              </w:rPr>
+            </w:pPr>
+            <w:r>
+              <w:rPr>
+                <w:rFonts w:ascii="Calibri" w:cs="Calibri" w:eastAsia="Calibri" w:hAnsi="Calibri"/>
+                <w:sz w:val="22"/>
+                <w:szCs w:val="22"/>
+                <w:rtl w:val="0"/>
+              </w:rPr>
+              <w:t xml:space="preserve">Coûts élevés pour l’achat de nouveau matériel </w:t>
+            </w:r>
+          </w:p>
+          <w:p>
+            <w:pPr>
+              <w:numPr>
+                <w:ilvl w:val="1"/>
+                <w:numId w:val="13"/>
+              </w:numPr>
+              <w:ind w:left="1440" w:hanging="360"/>
+              <w:contextualSpacing w:val="1"/>
+              <w:jc w:val="left"/>
+              <w:rPr>
+                <w:rFonts w:ascii="Calibri" w:cs="Calibri" w:eastAsia="Calibri" w:hAnsi="Calibri"/>
+                <w:sz w:val="22"/>
+                <w:szCs w:val="22"/>
+                <w:u w:val="none"/>
+              </w:rPr>
+            </w:pPr>
+            <w:r>
+              <w:rPr>
+                <w:rFonts w:ascii="Calibri" w:cs="Calibri" w:eastAsia="Calibri" w:hAnsi="Calibri"/>
+                <w:sz w:val="22"/>
+                <w:szCs w:val="22"/>
+                <w:rtl w:val="0"/>
+              </w:rPr>
+              <w:t xml:space="preserve">problèmes lors du développement</w:t>
+            </w:r>
+          </w:p>
+          <w:p>
+            <w:pPr>
               <w:ind w:left="0" w:firstLine="0"/>
               <w:contextualSpacing w:val="0"/>
               <w:jc w:val="left"/>
             </w:pPr>
             <w:r>
               <w:rPr>
-                <w:rFonts w:ascii="Calibri" w:cs="Calibri" w:eastAsia="Calibri" w:hAnsi="Calibri"/>
-                <w:sz w:val="22"/>
-                <w:szCs w:val="22"/>
-                <w:vertAlign w:val="baseline"/>
-                <w:rtl w:val="0"/>
-              </w:rPr>
-              <w:t xml:space="preserve">Parfois les hypothèses et les contraintes sont interchageables.</w:t>
-            </w:r>
-            <w:r>
-              <w:rPr>
                 <w:rtl w:val="0"/>
               </w:rPr>
             </w:r>
@@ -1420,16 +1714,6 @@
             </w:pPr>
             <w:r>
               <w:rPr>
-                <w:rFonts w:ascii="Calibri" w:cs="Calibri" w:eastAsia="Calibri" w:hAnsi="Calibri"/>
-                <w:sz w:val="22"/>
-                <w:szCs w:val="22"/>
-                <w:vertAlign w:val="baseline"/>
-                <w:rtl w:val="0"/>
-              </w:rPr>
-              <w:t xml:space="preserve">Une hypothèse, c’est une condition sur laquelle vous vous appuyer pour que le projet réussisse ou sur la manière dont le projet sera mené. </w:t>
-            </w:r>
-            <w:r>
-              <w:rPr>
                 <w:rtl w:val="0"/>
               </w:rPr>
             </w:r>
@@ -1448,7 +1732,7 @@
                 <w:vertAlign w:val="baseline"/>
                 <w:rtl w:val="0"/>
               </w:rPr>
-              <w:t xml:space="preserve">Une contrainte est un élément que vous devez considérer dans la réalisation du projet. Cela peut être une contrainte de temps, de budget, mais également de nature technique ou légale.</w:t>
+              <w:t xml:space="preserve">Parfois les hypothèses et les contraintes sont interchageables.</w:t>
             </w:r>
             <w:r>
               <w:rPr>
@@ -1470,7 +1754,7 @@
                 <w:vertAlign w:val="baseline"/>
                 <w:rtl w:val="0"/>
               </w:rPr>
-              <w:t xml:space="preserve">Un risque est un élément ayant un potentiel impact et une probabilité de survenir, qui, si il se concrétise, pourrait nuire à la réalisation de votre.</w:t>
+              <w:t xml:space="preserve">Une hypothèse, c’est une condition sur laquelle vous vous appuyer pour que le projet réussisse ou sur la manière dont le projet sera mené. </w:t>
             </w:r>
             <w:r>
               <w:rPr>
@@ -1486,6 +1770,16 @@
             </w:pPr>
             <w:r>
               <w:rPr>
+                <w:rFonts w:ascii="Calibri" w:cs="Calibri" w:eastAsia="Calibri" w:hAnsi="Calibri"/>
+                <w:sz w:val="22"/>
+                <w:szCs w:val="22"/>
+                <w:vertAlign w:val="baseline"/>
+                <w:rtl w:val="0"/>
+              </w:rPr>
+              <w:t xml:space="preserve">Une contrainte est un élément que vous devez considérer dans la réalisation du projet. Cela peut être une contrainte de temps, de budget, mais également de nature technique ou légale.</w:t>
+            </w:r>
+            <w:r>
+              <w:rPr>
                 <w:rtl w:val="0"/>
               </w:rPr>
             </w:r>
@@ -1504,6 +1798,40 @@
                 <w:vertAlign w:val="baseline"/>
                 <w:rtl w:val="0"/>
               </w:rPr>
+              <w:t xml:space="preserve">Un risque est un élément ayant un potentiel impact et une probabilité de survenir, qui, si il se concrétise, pourrait nuire à la réalisation de votre.</w:t>
+            </w:r>
+            <w:r>
+              <w:rPr>
+                <w:rtl w:val="0"/>
+              </w:rPr>
+            </w:r>
+          </w:p>
+          <w:p>
+            <w:pPr>
+              <w:ind w:left="0" w:firstLine="0"/>
+              <w:contextualSpacing w:val="0"/>
+              <w:jc w:val="left"/>
+            </w:pPr>
+            <w:r>
+              <w:rPr>
+                <w:rtl w:val="0"/>
+              </w:rPr>
+            </w:r>
+          </w:p>
+          <w:p>
+            <w:pPr>
+              <w:ind w:left="0" w:firstLine="0"/>
+              <w:contextualSpacing w:val="0"/>
+              <w:jc w:val="left"/>
+            </w:pPr>
+            <w:r>
+              <w:rPr>
+                <w:rFonts w:ascii="Calibri" w:cs="Calibri" w:eastAsia="Calibri" w:hAnsi="Calibri"/>
+                <w:sz w:val="22"/>
+                <w:szCs w:val="22"/>
+                <w:vertAlign w:val="baseline"/>
+                <w:rtl w:val="0"/>
+              </w:rPr>
               <w:t xml:space="preserve">Par exemple :</w:t>
             </w:r>
             <w:r>
@@ -2048,26 +2376,6 @@
               </w:rPr>
               <w:t xml:space="preserve">Il y a un manque d’expertise</w:t>
             </w:r>
-            <w:r>
-              <w:rPr>
-                <w:rtl w:val="0"/>
-              </w:rPr>
-            </w:r>
-          </w:p>
-          <w:p>
-            <w:pPr>
-              <w:numPr>
-                <w:ilvl w:val="0"/>
-                <w:numId w:val="12"/>
-              </w:numPr>
-              <w:ind w:left="720" w:hanging="360"/>
-              <w:jc w:val="left"/>
-              <w:rPr>
-                <w:b w:val="0"/>
-                <w:sz w:val="22"/>
-                <w:szCs w:val="22"/>
-              </w:rPr>
-            </w:pPr>
             <w:r>
               <w:rPr>
                 <w:rtl w:val="0"/>
@@ -2236,7 +2544,7 @@
                 <w:szCs w:val="22"/>
                 <w:rtl w:val="0"/>
               </w:rPr>
-              <w:t xml:space="preserve">Prototype</w:t>
+              <w:t xml:space="preserve">Prototype (Maquette, moins de fonctionnalités qu’un prototype)</w:t>
             </w:r>
           </w:p>
           <w:p>
@@ -2445,6 +2753,58 @@
                 <w:rtl w:val="0"/>
               </w:rPr>
               <w:t xml:space="preserve">Solution? (On leur donne une analyse)</w:t>
+            </w:r>
+          </w:p>
+          <w:p>
+            <w:pPr>
+              <w:numPr>
+                <w:ilvl w:val="0"/>
+                <w:numId w:val="11"/>
+              </w:numPr>
+              <w:ind w:left="720" w:hanging="360"/>
+              <w:contextualSpacing w:val="1"/>
+              <w:jc w:val="left"/>
+              <w:rPr>
+                <w:rFonts w:ascii="Calibri" w:cs="Calibri" w:eastAsia="Calibri" w:hAnsi="Calibri"/>
+                <w:sz w:val="22"/>
+                <w:szCs w:val="22"/>
+                <w:u w:val="none"/>
+              </w:rPr>
+            </w:pPr>
+            <w:r>
+              <w:rPr>
+                <w:rFonts w:ascii="Calibri" w:cs="Calibri" w:eastAsia="Calibri" w:hAnsi="Calibri"/>
+                <w:sz w:val="22"/>
+                <w:szCs w:val="22"/>
+                <w:rtl w:val="0"/>
+              </w:rPr>
+              <w:t xml:space="preserve">Matériels</w:t>
+            </w:r>
+          </w:p>
+          <w:p>
+            <w:pPr>
+              <w:numPr>
+                <w:ilvl w:val="0"/>
+                <w:numId w:val="11"/>
+              </w:numPr>
+              <w:ind w:left="720" w:hanging="360"/>
+              <w:contextualSpacing w:val="1"/>
+              <w:jc w:val="left"/>
+              <w:rPr>
+                <w:rFonts w:ascii="Calibri" w:cs="Calibri" w:eastAsia="Calibri" w:hAnsi="Calibri"/>
+                <w:sz w:val="22"/>
+                <w:szCs w:val="22"/>
+                <w:u w:val="none"/>
+              </w:rPr>
+            </w:pPr>
+            <w:r>
+              <w:rPr>
+                <w:rFonts w:ascii="Calibri" w:cs="Calibri" w:eastAsia="Calibri" w:hAnsi="Calibri"/>
+                <w:sz w:val="22"/>
+                <w:szCs w:val="22"/>
+                <w:rtl w:val="0"/>
+              </w:rPr>
+              <w:t xml:space="preserve">Main-d’oeuvre</w:t>
             </w:r>
             <w:r>
               <w:rPr>
@@ -2697,7 +3057,7 @@
                 <w:szCs w:val="22"/>
                 <w:rtl w:val="0"/>
               </w:rPr>
-              <w:t xml:space="preserve">Période transitoire moins efficace</w:t>
+              <w:t xml:space="preserve">Période transitoire (systèmes moins efficace pendant cette période)</w:t>
             </w:r>
           </w:p>
           <w:p>
@@ -2724,30 +3084,6 @@
                 <w:rtl w:val="0"/>
               </w:rPr>
               <w:t xml:space="preserve">Réticence aux changements</w:t>
-            </w:r>
-          </w:p>
-          <w:p>
-            <w:pPr>
-              <w:ind w:left="0" w:firstLine="0"/>
-              <w:contextualSpacing w:val="0"/>
-              <w:jc w:val="left"/>
-            </w:pPr>
-            <w:r>
-              <w:rPr>
-                <w:rtl w:val="0"/>
-              </w:rPr>
-            </w:r>
-          </w:p>
-          <w:p>
-            <w:pPr>
-              <w:ind w:left="0" w:firstLine="0"/>
-              <w:contextualSpacing w:val="0"/>
-              <w:jc w:val="left"/>
-            </w:pPr>
-            <w:r>
-              <w:rPr>
-                <w:rtl w:val="0"/>
-              </w:rPr>
             </w:r>
           </w:p>
           <w:p>
@@ -3197,7 +3533,7 @@
                 <w:szCs w:val="22"/>
                 <w:rtl w:val="0"/>
               </w:rPr>
-              <w:t xml:space="preserve">Éviter les erreurs dans les divers processus</w:t>
+              <w:t xml:space="preserve">réduire les erreurs dans les divers processus</w:t>
             </w:r>
           </w:p>
           <w:p>
@@ -3250,6 +3586,30 @@
                 <w:rtl w:val="0"/>
               </w:rPr>
               <w:t xml:space="preserve">Meilleur image de l’ordre</w:t>
+            </w:r>
+          </w:p>
+          <w:p>
+            <w:pPr>
+              <w:ind w:left="0"/>
+              <w:contextualSpacing w:val="0"/>
+              <w:jc w:val="left"/>
+            </w:pPr>
+            <w:r>
+              <w:rPr>
+                <w:rtl w:val="0"/>
+              </w:rPr>
+            </w:r>
+          </w:p>
+          <w:p>
+            <w:pPr>
+              <w:ind w:left="0"/>
+              <w:contextualSpacing w:val="0"/>
+              <w:jc w:val="left"/>
+            </w:pPr>
+            <w:r>
+              <w:rPr>
+                <w:rtl w:val="0"/>
+              </w:rPr>
             </w:r>
           </w:p>
           <w:p>
@@ -5614,7 +5974,7 @@
       <w:lvlText w:val="%1."/>
       <w:lvlJc w:val="left"/>
       <w:pPr>
-        <w:ind w:left="1440" w:firstLine="1080"/>
+        <w:ind w:left="720" w:firstLine="360"/>
       </w:pPr>
       <w:rPr>
         <w:u w:val="none"/>
@@ -5626,7 +5986,7 @@
       <w:lvlText w:val="%2."/>
       <w:lvlJc w:val="left"/>
       <w:pPr>
-        <w:ind w:left="2160" w:firstLine="1800"/>
+        <w:ind w:left="1440" w:firstLine="1080"/>
       </w:pPr>
       <w:rPr>
         <w:u w:val="none"/>
@@ -5638,7 +5998,7 @@
       <w:lvlText w:val="%3."/>
       <w:lvlJc w:val="right"/>
       <w:pPr>
-        <w:ind w:left="2880" w:firstLine="2520"/>
+        <w:ind w:left="2160" w:firstLine="1800"/>
       </w:pPr>
       <w:rPr>
         <w:u w:val="none"/>
@@ -5650,7 +6010,7 @@
       <w:lvlText w:val="%4."/>
       <w:lvlJc w:val="left"/>
       <w:pPr>
-        <w:ind w:left="3600" w:firstLine="3240"/>
+        <w:ind w:left="2880" w:firstLine="2520"/>
       </w:pPr>
       <w:rPr>
         <w:u w:val="none"/>
@@ -5662,7 +6022,7 @@
       <w:lvlText w:val="%5."/>
       <w:lvlJc w:val="left"/>
       <w:pPr>
-        <w:ind w:left="4320" w:firstLine="3960"/>
+        <w:ind w:left="3600" w:firstLine="3240"/>
       </w:pPr>
       <w:rPr>
         <w:u w:val="none"/>
@@ -5674,7 +6034,7 @@
       <w:lvlText w:val="%6."/>
       <w:lvlJc w:val="right"/>
       <w:pPr>
-        <w:ind w:left="5040" w:firstLine="4680"/>
+        <w:ind w:left="4320" w:firstLine="3960"/>
       </w:pPr>
       <w:rPr>
         <w:u w:val="none"/>
@@ -5686,7 +6046,7 @@
       <w:lvlText w:val="%7."/>
       <w:lvlJc w:val="left"/>
       <w:pPr>
-        <w:ind w:left="5760" w:firstLine="5400"/>
+        <w:ind w:left="5040" w:firstLine="4680"/>
       </w:pPr>
       <w:rPr>
         <w:u w:val="none"/>
@@ -5698,7 +6058,7 @@
       <w:lvlText w:val="%8."/>
       <w:lvlJc w:val="left"/>
       <w:pPr>
-        <w:ind w:left="6480" w:firstLine="6120"/>
+        <w:ind w:left="5760" w:firstLine="5400"/>
       </w:pPr>
       <w:rPr>
         <w:u w:val="none"/>
@@ -5710,7 +6070,7 @@
       <w:lvlText w:val="%9."/>
       <w:lvlJc w:val="right"/>
       <w:pPr>
-        <w:ind w:left="7200" w:firstLine="6840"/>
+        <w:ind w:left="6480" w:firstLine="6120"/>
       </w:pPr>
       <w:rPr>
         <w:u w:val="none"/>
@@ -5718,6 +6078,116 @@
     </w:lvl>
   </w:abstractNum>
   <w:abstractNum w:abstractNumId="14">
+    <w:lvl w:ilvl="0">
+      <w:start w:val="1"/>
+      <w:numFmt w:val="decimal"/>
+      <w:lvlText w:val="%1."/>
+      <w:lvlJc w:val="left"/>
+      <w:pPr>
+        <w:ind w:left="1440" w:firstLine="1080"/>
+      </w:pPr>
+      <w:rPr>
+        <w:u w:val="none"/>
+      </w:rPr>
+    </w:lvl>
+    <w:lvl w:ilvl="1">
+      <w:start w:val="1"/>
+      <w:numFmt w:val="lowerLetter"/>
+      <w:lvlText w:val="%2."/>
+      <w:lvlJc w:val="left"/>
+      <w:pPr>
+        <w:ind w:left="2160" w:firstLine="1800"/>
+      </w:pPr>
+      <w:rPr>
+        <w:u w:val="none"/>
+      </w:rPr>
+    </w:lvl>
+    <w:lvl w:ilvl="2">
+      <w:start w:val="1"/>
+      <w:numFmt w:val="lowerRoman"/>
+      <w:lvlText w:val="%3."/>
+      <w:lvlJc w:val="right"/>
+      <w:pPr>
+        <w:ind w:left="2880" w:firstLine="2520"/>
+      </w:pPr>
+      <w:rPr>
+        <w:u w:val="none"/>
+      </w:rPr>
+    </w:lvl>
+    <w:lvl w:ilvl="3">
+      <w:start w:val="1"/>
+      <w:numFmt w:val="decimal"/>
+      <w:lvlText w:val="%4."/>
+      <w:lvlJc w:val="left"/>
+      <w:pPr>
+        <w:ind w:left="3600" w:firstLine="3240"/>
+      </w:pPr>
+      <w:rPr>
+        <w:u w:val="none"/>
+      </w:rPr>
+    </w:lvl>
+    <w:lvl w:ilvl="4">
+      <w:start w:val="1"/>
+      <w:numFmt w:val="lowerLetter"/>
+      <w:lvlText w:val="%5."/>
+      <w:lvlJc w:val="left"/>
+      <w:pPr>
+        <w:ind w:left="4320" w:firstLine="3960"/>
+      </w:pPr>
+      <w:rPr>
+        <w:u w:val="none"/>
+      </w:rPr>
+    </w:lvl>
+    <w:lvl w:ilvl="5">
+      <w:start w:val="1"/>
+      <w:numFmt w:val="lowerRoman"/>
+      <w:lvlText w:val="%6."/>
+      <w:lvlJc w:val="right"/>
+      <w:pPr>
+        <w:ind w:left="5040" w:firstLine="4680"/>
+      </w:pPr>
+      <w:rPr>
+        <w:u w:val="none"/>
+      </w:rPr>
+    </w:lvl>
+    <w:lvl w:ilvl="6">
+      <w:start w:val="1"/>
+      <w:numFmt w:val="decimal"/>
+      <w:lvlText w:val="%7."/>
+      <w:lvlJc w:val="left"/>
+      <w:pPr>
+        <w:ind w:left="5760" w:firstLine="5400"/>
+      </w:pPr>
+      <w:rPr>
+        <w:u w:val="none"/>
+      </w:rPr>
+    </w:lvl>
+    <w:lvl w:ilvl="7">
+      <w:start w:val="1"/>
+      <w:numFmt w:val="lowerLetter"/>
+      <w:lvlText w:val="%8."/>
+      <w:lvlJc w:val="left"/>
+      <w:pPr>
+        <w:ind w:left="6480" w:firstLine="6120"/>
+      </w:pPr>
+      <w:rPr>
+        <w:u w:val="none"/>
+      </w:rPr>
+    </w:lvl>
+    <w:lvl w:ilvl="8">
+      <w:start w:val="1"/>
+      <w:numFmt w:val="lowerRoman"/>
+      <w:lvlText w:val="%9."/>
+      <w:lvlJc w:val="right"/>
+      <w:pPr>
+        <w:ind w:left="7200" w:firstLine="6840"/>
+      </w:pPr>
+      <w:rPr>
+        <w:u w:val="none"/>
+      </w:rPr>
+    </w:lvl>
+  </w:abstractNum>
+  <w:abstractNum w:abstractNumId="15">
     <w:lvl w:ilvl="0">
       <w:start w:val="1"/>
       <w:numFmt w:val="decimal"/>
@@ -5868,6 +6338,9 @@
   </w:num>
   <w:num w:numId="14">
     <w:abstractNumId w:val="14"/>
+  </w:num>
+  <w:num w:numId="15">
+    <w:abstractNumId w:val="15"/>
   </w:num>
 </w:numbering>
 </file>

</xml_diff>

<commit_message>
Travail sur la Charte
</commit_message>
<xml_diff>
--- a/Charte_de_Projet.docx
+++ b/Charte_de_Projet.docx
@@ -98,7 +98,7 @@
                 <w:szCs w:val="22"/>
                 <w:rtl w:val="0"/>
               </w:rPr>
-              <w:t xml:space="preserve">B0487- Informatisation des systèmes de l’OAFA</w:t>
+              <w:t xml:space="preserve">L0487- Informatisation des systèmes de l’OAFA</w:t>
             </w:r>
             <w:r>
               <w:rPr>
@@ -249,10 +249,9 @@
                 <w:rFonts w:ascii="Calibri" w:cs="Calibri" w:eastAsia="Calibri" w:hAnsi="Calibri"/>
                 <w:sz w:val="22"/>
                 <w:szCs w:val="22"/>
-                <w:vertAlign w:val="baseline"/>
-                <w:rtl w:val="0"/>
-              </w:rPr>
-              <w:t xml:space="preserve">Nom du commanditaire du projet</w:t>
+                <w:rtl w:val="0"/>
+              </w:rPr>
+              <w:t xml:space="preserve">Mme Boivin</w:t>
             </w:r>
             <w:r>
               <w:rPr>
@@ -1106,38 +1105,6 @@
           <w:tcPr/>
           <w:p>
             <w:pPr>
-              <w:ind w:left="0"/>
-              <w:contextualSpacing w:val="0"/>
-              <w:jc w:val="left"/>
-            </w:pPr>
-            <w:r>
-              <w:rPr>
-                <w:rFonts w:ascii="Calibri" w:cs="Calibri" w:eastAsia="Calibri" w:hAnsi="Calibri"/>
-                <w:sz w:val="22"/>
-                <w:szCs w:val="22"/>
-                <w:rtl w:val="0"/>
-              </w:rPr>
-              <w:t xml:space="preserve">Pour que le projet soit considéré un succès, nous devons fournir une analyse complète de la situation au client pour lui montrer la faisabilité du projet. Cette analyse devra comporter les points suivants:</w:t>
-            </w:r>
-          </w:p>
-          <w:p>
-            <w:pPr>
-              <w:ind w:left="0"/>
-              <w:contextualSpacing w:val="0"/>
-              <w:jc w:val="left"/>
-            </w:pPr>
-            <w:r>
-              <w:rPr>
-                <w:rFonts w:ascii="Calibri" w:cs="Calibri" w:eastAsia="Calibri" w:hAnsi="Calibri"/>
-                <w:sz w:val="22"/>
-                <w:szCs w:val="22"/>
-                <w:rtl w:val="0"/>
-              </w:rPr>
-              <w:t xml:space="preserve">ON GARDE PEUT-ÊTRE LE PREMIER POINT. PAS BESOIN DE DIRE QU’ON FAIT UNE ANALYSE.</w:t>
-            </w:r>
-          </w:p>
-          <w:p>
-            <w:pPr>
               <w:numPr>
                 <w:ilvl w:val="0"/>
                 <w:numId w:val="2"/>
@@ -1158,7 +1125,7 @@
                 <w:szCs w:val="22"/>
                 <w:rtl w:val="0"/>
               </w:rPr>
-              <w:t xml:space="preserve">Il faut montrer que le projet est réalisable</w:t>
+              <w:t xml:space="preserve">Montrer que le projet est réalisable</w:t>
             </w:r>
           </w:p>
           <w:p>
@@ -1184,7 +1151,7 @@
                 <w:szCs w:val="22"/>
                 <w:rtl w:val="0"/>
               </w:rPr>
-              <w:t xml:space="preserve">Il est impératif d’avoir un budget respectable pour le projet</w:t>
+              <w:t xml:space="preserve">Soumettre  un budget respectable pour le projet</w:t>
             </w:r>
           </w:p>
           <w:p>
@@ -1210,7 +1177,7 @@
                 <w:szCs w:val="22"/>
                 <w:rtl w:val="0"/>
               </w:rPr>
-              <w:t xml:space="preserve">L’analyse doit contenir l’échéancier de l’implémentation de la solution finale. De plus, le système doit être déployé et fonctionnel au printemps 2017</w:t>
+              <w:t xml:space="preserve">L’analyse doit contenir l’échéancier de l’implémentation de la solution finale. De plus, le système doit pouvoir être déployé et fonctionnel au printemps 2017.</w:t>
             </w:r>
           </w:p>
           <w:p>
@@ -1262,7 +1229,7 @@
                 <w:szCs w:val="22"/>
                 <w:rtl w:val="0"/>
               </w:rPr>
-              <w:t xml:space="preserve">Les règles d’affaire doivent être automatisé. Ceci inclut les inscriptions et les paiements</w:t>
+              <w:t xml:space="preserve">Les règles d’affaire doivent être automatisées. Ceci inclut les inscriptions et les paiements.</w:t>
             </w:r>
           </w:p>
           <w:p>
@@ -1288,7 +1255,7 @@
                 <w:szCs w:val="22"/>
                 <w:rtl w:val="0"/>
               </w:rPr>
-              <w:t xml:space="preserve">Les erreurs humaines produitent lors opérations quotidienne ont diminué</w:t>
+              <w:t xml:space="preserve">Prouver que les erreurs humaines lors opérations quotidienne vont diminuées</w:t>
             </w:r>
           </w:p>
           <w:p>
@@ -1314,7 +1281,7 @@
                 <w:szCs w:val="22"/>
                 <w:rtl w:val="0"/>
               </w:rPr>
-              <w:t xml:space="preserve">Possibilité de vendre le logiciel à d’autre Ordres professionnels</w:t>
+              <w:t xml:space="preserve">Montrer la possibilité de vendre le logiciel à d’autre Ordres professionnels</w:t>
             </w:r>
           </w:p>
           <w:p>
@@ -1340,7 +1307,7 @@
                 <w:szCs w:val="22"/>
                 <w:rtl w:val="0"/>
               </w:rPr>
-              <w:t xml:space="preserve">Fournir un soutien technique et des formations sur les nouveaux outils informatiques.</w:t>
+              <w:t xml:space="preserve">Prévoir un soutien technique et des formations sur les nouveaux outils informatiques pour faciliter la transition.</w:t>
             </w:r>
           </w:p>
           <w:p>
@@ -1413,7 +1380,17 @@
                 <w:szCs w:val="22"/>
                 <w:rtl w:val="0"/>
               </w:rPr>
-              <w:t xml:space="preserve">Hypothèses: (Ce qu’on prend pour acquis)</w:t>
+              <w:t xml:space="preserve">Hypothèses: </w:t>
+            </w:r>
+            <w:r>
+              <w:rPr>
+                <w:rFonts w:ascii="Calibri" w:cs="Calibri" w:eastAsia="Calibri" w:hAnsi="Calibri"/>
+                <w:sz w:val="22"/>
+                <w:szCs w:val="22"/>
+                <w:highlight w:val="yellow"/>
+                <w:rtl w:val="0"/>
+              </w:rPr>
+              <w:t xml:space="preserve">(Ce qu’on prend pour acquis)</w:t>
             </w:r>
           </w:p>
           <w:p>
@@ -1439,7 +1416,17 @@
                 <w:szCs w:val="22"/>
                 <w:rtl w:val="0"/>
               </w:rPr>
-              <w:t xml:space="preserve">Garder les ordinateurs actuels (dépend des fonctions)</w:t>
+              <w:t xml:space="preserve">Garder les ordinateurs actuels</w:t>
+            </w:r>
+            <w:r>
+              <w:rPr>
+                <w:rFonts w:ascii="Calibri" w:cs="Calibri" w:eastAsia="Calibri" w:hAnsi="Calibri"/>
+                <w:sz w:val="22"/>
+                <w:szCs w:val="22"/>
+                <w:highlight w:val="yellow"/>
+                <w:rtl w:val="0"/>
+              </w:rPr>
+              <w:t xml:space="preserve"> (dépend des fonctions)</w:t>
             </w:r>
           </w:p>
           <w:p>
@@ -1517,7 +1504,17 @@
                 <w:szCs w:val="22"/>
                 <w:rtl w:val="0"/>
               </w:rPr>
-              <w:t xml:space="preserve">Les filières vont être informatisé? (est-ce qu’on repart de zéro? comme le prof avait parlé en classe hier)</w:t>
+              <w:t xml:space="preserve">Les filières vont être informatisé?</w:t>
+            </w:r>
+            <w:r>
+              <w:rPr>
+                <w:rFonts w:ascii="Calibri" w:cs="Calibri" w:eastAsia="Calibri" w:hAnsi="Calibri"/>
+                <w:sz w:val="22"/>
+                <w:szCs w:val="22"/>
+                <w:highlight w:val="yellow"/>
+                <w:rtl w:val="0"/>
+              </w:rPr>
+              <w:t xml:space="preserve"> (est-ce qu’on repart de zéro? comme le prof avait parlé en classe hier)</w:t>
             </w:r>
           </w:p>
           <w:p>
@@ -1543,7 +1540,17 @@
                 <w:szCs w:val="22"/>
                 <w:rtl w:val="0"/>
               </w:rPr>
-              <w:t xml:space="preserve">Contraintes: (Ce qu’il faut respecter. Règles, lois, infrastructure existante, etc…)</w:t>
+              <w:t xml:space="preserve">Contraintes: </w:t>
+            </w:r>
+            <w:r>
+              <w:rPr>
+                <w:rFonts w:ascii="Calibri" w:cs="Calibri" w:eastAsia="Calibri" w:hAnsi="Calibri"/>
+                <w:sz w:val="22"/>
+                <w:szCs w:val="22"/>
+                <w:highlight w:val="yellow"/>
+                <w:rtl w:val="0"/>
+              </w:rPr>
+              <w:t xml:space="preserve">(Ce qu’il faut respecter. Règles, lois, infrastructure existante, etc…)</w:t>
             </w:r>
           </w:p>
           <w:p>
@@ -1613,7 +1620,17 @@
                 <w:szCs w:val="22"/>
                 <w:rtl w:val="0"/>
               </w:rPr>
-              <w:t xml:space="preserve">Risques: (Les risques qu’on peut rencontrer)</w:t>
+              <w:t xml:space="preserve">Risques: </w:t>
+            </w:r>
+            <w:r>
+              <w:rPr>
+                <w:rFonts w:ascii="Calibri" w:cs="Calibri" w:eastAsia="Calibri" w:hAnsi="Calibri"/>
+                <w:sz w:val="22"/>
+                <w:szCs w:val="22"/>
+                <w:highlight w:val="yellow"/>
+                <w:rtl w:val="0"/>
+              </w:rPr>
+              <w:t xml:space="preserve">(Les risques qu’on peut rencontrer)</w:t>
             </w:r>
           </w:p>
           <w:p>
@@ -1729,10 +1746,32 @@
                 <w:rFonts w:ascii="Calibri" w:cs="Calibri" w:eastAsia="Calibri" w:hAnsi="Calibri"/>
                 <w:sz w:val="22"/>
                 <w:szCs w:val="22"/>
+                <w:highlight w:val="yellow"/>
                 <w:vertAlign w:val="baseline"/>
                 <w:rtl w:val="0"/>
               </w:rPr>
-              <w:t xml:space="preserve">Parfois les hypothèses et les contraintes sont interchageables.</w:t>
+              <w:t xml:space="preserve">Parfois les hypothèses et les contraintes sont </w:t>
+            </w:r>
+            <w:r>
+              <w:rPr>
+                <w:rFonts w:ascii="Calibri" w:cs="Calibri" w:eastAsia="Calibri" w:hAnsi="Calibri"/>
+                <w:sz w:val="22"/>
+                <w:szCs w:val="22"/>
+                <w:highlight w:val="yellow"/>
+                <w:rtl w:val="0"/>
+              </w:rPr>
+              <w:t xml:space="preserve">interchangeables</w:t>
+            </w:r>
+            <w:r>
+              <w:rPr>
+                <w:rFonts w:ascii="Calibri" w:cs="Calibri" w:eastAsia="Calibri" w:hAnsi="Calibri"/>
+                <w:sz w:val="22"/>
+                <w:szCs w:val="22"/>
+                <w:highlight w:val="yellow"/>
+                <w:vertAlign w:val="baseline"/>
+                <w:rtl w:val="0"/>
+              </w:rPr>
+              <w:t xml:space="preserve">.</w:t>
             </w:r>
             <w:r>
               <w:rPr>
@@ -1751,6 +1790,7 @@
                 <w:rFonts w:ascii="Calibri" w:cs="Calibri" w:eastAsia="Calibri" w:hAnsi="Calibri"/>
                 <w:sz w:val="22"/>
                 <w:szCs w:val="22"/>
+                <w:highlight w:val="yellow"/>
                 <w:vertAlign w:val="baseline"/>
                 <w:rtl w:val="0"/>
               </w:rPr>
@@ -1773,6 +1813,7 @@
                 <w:rFonts w:ascii="Calibri" w:cs="Calibri" w:eastAsia="Calibri" w:hAnsi="Calibri"/>
                 <w:sz w:val="22"/>
                 <w:szCs w:val="22"/>
+                <w:highlight w:val="yellow"/>
                 <w:vertAlign w:val="baseline"/>
                 <w:rtl w:val="0"/>
               </w:rPr>
@@ -1795,6 +1836,7 @@
                 <w:rFonts w:ascii="Calibri" w:cs="Calibri" w:eastAsia="Calibri" w:hAnsi="Calibri"/>
                 <w:sz w:val="22"/>
                 <w:szCs w:val="22"/>
+                <w:highlight w:val="yellow"/>
                 <w:vertAlign w:val="baseline"/>
                 <w:rtl w:val="0"/>
               </w:rPr>
@@ -1829,6 +1871,7 @@
                 <w:rFonts w:ascii="Calibri" w:cs="Calibri" w:eastAsia="Calibri" w:hAnsi="Calibri"/>
                 <w:sz w:val="22"/>
                 <w:szCs w:val="22"/>
+                <w:highlight w:val="yellow"/>
                 <w:vertAlign w:val="baseline"/>
                 <w:rtl w:val="0"/>
               </w:rPr>
@@ -1852,6 +1895,7 @@
                 <w:b w:val="0"/>
                 <w:sz w:val="22"/>
                 <w:szCs w:val="22"/>
+                <w:highlight w:val="yellow"/>
               </w:rPr>
             </w:pPr>
             <w:r>
@@ -1860,6 +1904,7 @@
                 <w:b w:val="1"/>
                 <w:sz w:val="22"/>
                 <w:szCs w:val="22"/>
+                <w:highlight w:val="yellow"/>
                 <w:vertAlign w:val="baseline"/>
                 <w:rtl w:val="0"/>
               </w:rPr>
@@ -1884,6 +1929,7 @@
                 <w:i w:val="0"/>
                 <w:sz w:val="22"/>
                 <w:szCs w:val="22"/>
+                <w:highlight w:val="yellow"/>
               </w:rPr>
             </w:pPr>
             <w:r>
@@ -1892,6 +1938,7 @@
                 <w:i w:val="1"/>
                 <w:sz w:val="22"/>
                 <w:szCs w:val="22"/>
+                <w:highlight w:val="yellow"/>
                 <w:vertAlign w:val="baseline"/>
                 <w:rtl w:val="0"/>
               </w:rPr>
@@ -1916,6 +1963,7 @@
                 <w:i w:val="0"/>
                 <w:sz w:val="22"/>
                 <w:szCs w:val="22"/>
+                <w:highlight w:val="yellow"/>
               </w:rPr>
             </w:pPr>
             <w:r>
@@ -1924,6 +1972,7 @@
                 <w:i w:val="1"/>
                 <w:sz w:val="22"/>
                 <w:szCs w:val="22"/>
+                <w:highlight w:val="yellow"/>
                 <w:vertAlign w:val="baseline"/>
                 <w:rtl w:val="0"/>
               </w:rPr>
@@ -1948,6 +1997,7 @@
                 <w:i w:val="0"/>
                 <w:sz w:val="22"/>
                 <w:szCs w:val="22"/>
+                <w:highlight w:val="yellow"/>
               </w:rPr>
             </w:pPr>
             <w:r>
@@ -1956,6 +2006,7 @@
                 <w:i w:val="1"/>
                 <w:sz w:val="22"/>
                 <w:szCs w:val="22"/>
+                <w:highlight w:val="yellow"/>
                 <w:vertAlign w:val="baseline"/>
                 <w:rtl w:val="0"/>
               </w:rPr>
@@ -1980,6 +2031,7 @@
                 <w:i w:val="0"/>
                 <w:sz w:val="22"/>
                 <w:szCs w:val="22"/>
+                <w:highlight w:val="yellow"/>
               </w:rPr>
             </w:pPr>
             <w:r>
@@ -1988,6 +2040,7 @@
                 <w:i w:val="1"/>
                 <w:sz w:val="22"/>
                 <w:szCs w:val="22"/>
+                <w:highlight w:val="yellow"/>
                 <w:vertAlign w:val="baseline"/>
                 <w:rtl w:val="0"/>
               </w:rPr>
@@ -2023,6 +2076,7 @@
                 <w:b w:val="0"/>
                 <w:sz w:val="22"/>
                 <w:szCs w:val="22"/>
+                <w:highlight w:val="yellow"/>
               </w:rPr>
             </w:pPr>
             <w:r>
@@ -2031,6 +2085,7 @@
                 <w:b w:val="1"/>
                 <w:sz w:val="22"/>
                 <w:szCs w:val="22"/>
+                <w:highlight w:val="yellow"/>
                 <w:vertAlign w:val="baseline"/>
                 <w:rtl w:val="0"/>
               </w:rPr>
@@ -2055,6 +2110,7 @@
                 <w:i w:val="0"/>
                 <w:sz w:val="22"/>
                 <w:szCs w:val="22"/>
+                <w:highlight w:val="yellow"/>
               </w:rPr>
             </w:pPr>
             <w:r>
@@ -2063,6 +2119,7 @@
                 <w:i w:val="1"/>
                 <w:sz w:val="22"/>
                 <w:szCs w:val="22"/>
+                <w:highlight w:val="yellow"/>
                 <w:vertAlign w:val="baseline"/>
                 <w:rtl w:val="0"/>
               </w:rPr>
@@ -2087,6 +2144,7 @@
                 <w:i w:val="0"/>
                 <w:sz w:val="22"/>
                 <w:szCs w:val="22"/>
+                <w:highlight w:val="yellow"/>
               </w:rPr>
             </w:pPr>
             <w:r>
@@ -2095,6 +2153,7 @@
                 <w:i w:val="1"/>
                 <w:sz w:val="22"/>
                 <w:szCs w:val="22"/>
+                <w:highlight w:val="yellow"/>
                 <w:vertAlign w:val="baseline"/>
                 <w:rtl w:val="0"/>
               </w:rPr>
@@ -2119,6 +2178,7 @@
                 <w:i w:val="0"/>
                 <w:sz w:val="22"/>
                 <w:szCs w:val="22"/>
+                <w:highlight w:val="yellow"/>
               </w:rPr>
             </w:pPr>
             <w:r>
@@ -2127,6 +2187,7 @@
                 <w:i w:val="1"/>
                 <w:sz w:val="22"/>
                 <w:szCs w:val="22"/>
+                <w:highlight w:val="yellow"/>
                 <w:vertAlign w:val="baseline"/>
                 <w:rtl w:val="0"/>
               </w:rPr>
@@ -2151,6 +2212,7 @@
                 <w:i w:val="0"/>
                 <w:sz w:val="22"/>
                 <w:szCs w:val="22"/>
+                <w:highlight w:val="yellow"/>
               </w:rPr>
             </w:pPr>
             <w:r>
@@ -2159,6 +2221,7 @@
                 <w:i w:val="1"/>
                 <w:sz w:val="22"/>
                 <w:szCs w:val="22"/>
+                <w:highlight w:val="yellow"/>
                 <w:vertAlign w:val="baseline"/>
                 <w:rtl w:val="0"/>
               </w:rPr>
@@ -2206,6 +2269,7 @@
                 <w:b w:val="0"/>
                 <w:sz w:val="22"/>
                 <w:szCs w:val="22"/>
+                <w:highlight w:val="yellow"/>
               </w:rPr>
             </w:pPr>
             <w:r>
@@ -2214,6 +2278,7 @@
                 <w:b w:val="1"/>
                 <w:sz w:val="22"/>
                 <w:szCs w:val="22"/>
+                <w:highlight w:val="yellow"/>
                 <w:vertAlign w:val="baseline"/>
                 <w:rtl w:val="0"/>
               </w:rPr>
@@ -2237,6 +2302,7 @@
                 <w:b w:val="0"/>
                 <w:sz w:val="22"/>
                 <w:szCs w:val="22"/>
+                <w:highlight w:val="yellow"/>
               </w:rPr>
             </w:pPr>
             <w:r>
@@ -2245,6 +2311,7 @@
                 <w:i w:val="1"/>
                 <w:sz w:val="22"/>
                 <w:szCs w:val="22"/>
+                <w:highlight w:val="yellow"/>
                 <w:vertAlign w:val="baseline"/>
                 <w:rtl w:val="0"/>
               </w:rPr>
@@ -2268,6 +2335,7 @@
                 <w:b w:val="0"/>
                 <w:sz w:val="22"/>
                 <w:szCs w:val="22"/>
+                <w:highlight w:val="yellow"/>
               </w:rPr>
             </w:pPr>
             <w:r>
@@ -2276,6 +2344,7 @@
                 <w:i w:val="1"/>
                 <w:sz w:val="22"/>
                 <w:szCs w:val="22"/>
+                <w:highlight w:val="yellow"/>
                 <w:vertAlign w:val="baseline"/>
                 <w:rtl w:val="0"/>
               </w:rPr>
@@ -2299,6 +2368,7 @@
                 <w:b w:val="0"/>
                 <w:sz w:val="22"/>
                 <w:szCs w:val="22"/>
+                <w:highlight w:val="yellow"/>
               </w:rPr>
             </w:pPr>
             <w:r>
@@ -2307,6 +2377,7 @@
                 <w:i w:val="1"/>
                 <w:sz w:val="22"/>
                 <w:szCs w:val="22"/>
+                <w:highlight w:val="yellow"/>
                 <w:vertAlign w:val="baseline"/>
                 <w:rtl w:val="0"/>
               </w:rPr>
@@ -2331,6 +2402,7 @@
                 <w:i w:val="0"/>
                 <w:sz w:val="22"/>
                 <w:szCs w:val="22"/>
+                <w:highlight w:val="yellow"/>
               </w:rPr>
             </w:pPr>
             <w:r>
@@ -2339,6 +2411,7 @@
                 <w:i w:val="1"/>
                 <w:sz w:val="22"/>
                 <w:szCs w:val="22"/>
+                <w:highlight w:val="yellow"/>
                 <w:vertAlign w:val="baseline"/>
                 <w:rtl w:val="0"/>
               </w:rPr>
@@ -2363,6 +2436,7 @@
                 <w:i w:val="0"/>
                 <w:sz w:val="22"/>
                 <w:szCs w:val="22"/>
+                <w:highlight w:val="yellow"/>
               </w:rPr>
             </w:pPr>
             <w:r>
@@ -2371,6 +2445,7 @@
                 <w:i w:val="1"/>
                 <w:sz w:val="22"/>
                 <w:szCs w:val="22"/>
+                <w:highlight w:val="yellow"/>
                 <w:vertAlign w:val="baseline"/>
                 <w:rtl w:val="0"/>
               </w:rPr>
@@ -2544,7 +2619,17 @@
                 <w:szCs w:val="22"/>
                 <w:rtl w:val="0"/>
               </w:rPr>
-              <w:t xml:space="preserve">Prototype (Maquette, moins de fonctionnalités qu’un prototype)</w:t>
+              <w:t xml:space="preserve">Prototype </w:t>
+            </w:r>
+            <w:r>
+              <w:rPr>
+                <w:rFonts w:ascii="Calibri" w:cs="Calibri" w:eastAsia="Calibri" w:hAnsi="Calibri"/>
+                <w:sz w:val="22"/>
+                <w:szCs w:val="22"/>
+                <w:highlight w:val="yellow"/>
+                <w:rtl w:val="0"/>
+              </w:rPr>
+              <w:t xml:space="preserve">(Maquette, moins de fonctionnalités qu’un prototype)</w:t>
             </w:r>
           </w:p>
           <w:p>
@@ -2623,6 +2708,32 @@
                 <w:rtl w:val="0"/>
               </w:rPr>
               <w:t xml:space="preserve">Étude de faisabilité</w:t>
+            </w:r>
+          </w:p>
+          <w:p>
+            <w:pPr>
+              <w:numPr>
+                <w:ilvl w:val="0"/>
+                <w:numId w:val="8"/>
+              </w:numPr>
+              <w:ind w:left="720" w:hanging="360"/>
+              <w:contextualSpacing w:val="1"/>
+              <w:jc w:val="left"/>
+              <w:rPr>
+                <w:rFonts w:ascii="Calibri" w:cs="Calibri" w:eastAsia="Calibri" w:hAnsi="Calibri"/>
+                <w:sz w:val="22"/>
+                <w:szCs w:val="22"/>
+                <w:u w:val="none"/>
+              </w:rPr>
+            </w:pPr>
+            <w:r>
+              <w:rPr>
+                <w:rFonts w:ascii="Calibri" w:cs="Calibri" w:eastAsia="Calibri" w:hAnsi="Calibri"/>
+                <w:sz w:val="22"/>
+                <w:szCs w:val="22"/>
+                <w:rtl w:val="0"/>
+              </w:rPr>
+              <w:t xml:space="preserve">Solution théorique?</w:t>
             </w:r>
             <w:r>
               <w:rPr>
@@ -2700,7 +2811,7 @@
                 <w:szCs w:val="22"/>
                 <w:rtl w:val="0"/>
               </w:rPr>
-              <w:t xml:space="preserve">Logiciel</w:t>
+              <w:t xml:space="preserve">Informatisation/automatisation des procédés</w:t>
             </w:r>
           </w:p>
           <w:p>
@@ -2726,7 +2837,7 @@
                 <w:szCs w:val="22"/>
                 <w:rtl w:val="0"/>
               </w:rPr>
-              <w:t xml:space="preserve">Refonte des processus</w:t>
+              <w:t xml:space="preserve">Logiciels</w:t>
             </w:r>
           </w:p>
           <w:p>
@@ -2752,7 +2863,7 @@
                 <w:szCs w:val="22"/>
                 <w:rtl w:val="0"/>
               </w:rPr>
-              <w:t xml:space="preserve">Solution? (On leur donne une analyse)</w:t>
+              <w:t xml:space="preserve">Refonte des processus</w:t>
             </w:r>
           </w:p>
           <w:p>
@@ -2778,7 +2889,7 @@
                 <w:szCs w:val="22"/>
                 <w:rtl w:val="0"/>
               </w:rPr>
-              <w:t xml:space="preserve">Matériels</w:t>
+              <w:t xml:space="preserve">Matériel informatique</w:t>
             </w:r>
           </w:p>
           <w:p>
@@ -2804,7 +2915,33 @@
                 <w:szCs w:val="22"/>
                 <w:rtl w:val="0"/>
               </w:rPr>
-              <w:t xml:space="preserve">Main-d’oeuvre</w:t>
+              <w:t xml:space="preserve">Nouveaux personnels</w:t>
+            </w:r>
+          </w:p>
+          <w:p>
+            <w:pPr>
+              <w:numPr>
+                <w:ilvl w:val="0"/>
+                <w:numId w:val="11"/>
+              </w:numPr>
+              <w:ind w:left="720" w:hanging="360"/>
+              <w:contextualSpacing w:val="1"/>
+              <w:jc w:val="left"/>
+              <w:rPr>
+                <w:rFonts w:ascii="Calibri" w:cs="Calibri" w:eastAsia="Calibri" w:hAnsi="Calibri"/>
+                <w:sz w:val="22"/>
+                <w:szCs w:val="22"/>
+                <w:u w:val="none"/>
+              </w:rPr>
+            </w:pPr>
+            <w:r>
+              <w:rPr>
+                <w:rFonts w:ascii="Calibri" w:cs="Calibri" w:eastAsia="Calibri" w:hAnsi="Calibri"/>
+                <w:sz w:val="22"/>
+                <w:szCs w:val="22"/>
+                <w:rtl w:val="0"/>
+              </w:rPr>
+              <w:t xml:space="preserve">Application de la solution</w:t>
             </w:r>
             <w:r>
               <w:rPr>
@@ -2890,22 +3027,6 @@
           <w:tcPr/>
           <w:p>
             <w:pPr>
-              <w:ind w:left="0"/>
-              <w:contextualSpacing w:val="0"/>
-              <w:jc w:val="left"/>
-            </w:pPr>
-            <w:r>
-              <w:rPr>
-                <w:rFonts w:ascii="Calibri" w:cs="Calibri" w:eastAsia="Calibri" w:hAnsi="Calibri"/>
-                <w:sz w:val="22"/>
-                <w:szCs w:val="22"/>
-                <w:rtl w:val="0"/>
-              </w:rPr>
-              <w:t xml:space="preserve">Encore une fois on livre une analyse, mais voici les impacts que le projet va avoir:</w:t>
-            </w:r>
-          </w:p>
-          <w:p>
-            <w:pPr>
               <w:numPr>
                 <w:ilvl w:val="0"/>
                 <w:numId w:val="9"/>
@@ -2927,7 +3048,7 @@
                 <w:szCs w:val="22"/>
                 <w:rtl w:val="0"/>
               </w:rPr>
-              <w:t xml:space="preserve">Changements au niveau opérationnel</w:t>
+              <w:t xml:space="preserve">Changements anticipés au niveau opérationnel</w:t>
             </w:r>
           </w:p>
           <w:p>
@@ -2953,7 +3074,34 @@
                 <w:szCs w:val="22"/>
                 <w:rtl w:val="0"/>
               </w:rPr>
-              <w:t xml:space="preserve">Réingénierie de la façon de fonctionner.</w:t>
+              <w:t xml:space="preserve">Réingénierie de la façon de fonctionner, beaucoup de tâches répétitives seront abolies.</w:t>
+            </w:r>
+          </w:p>
+          <w:p>
+            <w:pPr>
+              <w:numPr>
+                <w:ilvl w:val="1"/>
+                <w:numId w:val="9"/>
+              </w:numPr>
+              <w:ind w:left="1440" w:hanging="360"/>
+              <w:contextualSpacing w:val="1"/>
+              <w:jc w:val="left"/>
+              <w:rPr>
+                <w:rFonts w:ascii="Calibri" w:cs="Calibri" w:eastAsia="Calibri" w:hAnsi="Calibri"/>
+                <w:sz w:val="22"/>
+                <w:szCs w:val="22"/>
+                <w:highlight w:val="yellow"/>
+              </w:rPr>
+            </w:pPr>
+            <w:r>
+              <w:rPr>
+                <w:rFonts w:ascii="Calibri" w:cs="Calibri" w:eastAsia="Calibri" w:hAnsi="Calibri"/>
+                <w:sz w:val="22"/>
+                <w:szCs w:val="22"/>
+                <w:highlight w:val="yellow"/>
+                <w:rtl w:val="0"/>
+              </w:rPr>
+              <w:t xml:space="preserve">y a-t-il d’autre changements opérationnel?</w:t>
             </w:r>
           </w:p>
           <w:p>
@@ -2979,7 +3127,26 @@
                 <w:szCs w:val="22"/>
                 <w:rtl w:val="0"/>
               </w:rPr>
-              <w:t xml:space="preserve">Changement organisationnel (humain)</w:t>
+              <w:t xml:space="preserve">Changement anticipés organisationnel (</w:t>
+            </w:r>
+            <w:r>
+              <w:rPr>
+                <w:rFonts w:ascii="Calibri" w:cs="Calibri" w:eastAsia="Calibri" w:hAnsi="Calibri"/>
+                <w:sz w:val="22"/>
+                <w:szCs w:val="22"/>
+                <w:highlight w:val="yellow"/>
+                <w:rtl w:val="0"/>
+              </w:rPr>
+              <w:t xml:space="preserve">humain</w:t>
+            </w:r>
+            <w:r>
+              <w:rPr>
+                <w:rFonts w:ascii="Calibri" w:cs="Calibri" w:eastAsia="Calibri" w:hAnsi="Calibri"/>
+                <w:sz w:val="22"/>
+                <w:szCs w:val="22"/>
+                <w:rtl w:val="0"/>
+              </w:rPr>
+              <w:t xml:space="preserve">)</w:t>
             </w:r>
           </w:p>
           <w:p>
@@ -3005,7 +3172,7 @@
                 <w:szCs w:val="22"/>
                 <w:rtl w:val="0"/>
               </w:rPr>
-              <w:t xml:space="preserve">Apprendre de nouveaux logiciels</w:t>
+              <w:t xml:space="preserve">Les employées de bureau devront apprendre de nouveaux logiciels puisque plusieurs processus seront informatisés et automatisés</w:t>
             </w:r>
           </w:p>
           <w:p>
@@ -3031,7 +3198,7 @@
                 <w:szCs w:val="22"/>
                 <w:rtl w:val="0"/>
               </w:rPr>
-              <w:t xml:space="preserve">Nouvelles mains-d’oeuvre spécialisés.</w:t>
+              <w:t xml:space="preserve">L’Ordre devra engager de la mains-d’oeuvre spécialisés pour s’occuper de l'infrastructure informatique et/ou l’équipe TI actuel devra acquérir de nouvelles compétences</w:t>
             </w:r>
           </w:p>
           <w:p>
@@ -3057,7 +3224,7 @@
                 <w:szCs w:val="22"/>
                 <w:rtl w:val="0"/>
               </w:rPr>
-              <w:t xml:space="preserve">Période transitoire (systèmes moins efficace pendant cette période)</w:t>
+              <w:t xml:space="preserve">Il va y avoir une période transitoire où les systèmes seront moins efficace le temps de se familiariser avec la nouvel façon de fonctionner</w:t>
             </w:r>
           </w:p>
           <w:p>
@@ -3083,7 +3250,7 @@
                 <w:szCs w:val="22"/>
                 <w:rtl w:val="0"/>
               </w:rPr>
-              <w:t xml:space="preserve">Réticence aux changements</w:t>
+              <w:t xml:space="preserve">Il va y avoir de la réticence aux changements de la part de certains employés</w:t>
             </w:r>
           </w:p>
           <w:p>
@@ -3097,6 +3264,7 @@
                 <w:rFonts w:ascii="Calibri" w:cs="Calibri" w:eastAsia="Calibri" w:hAnsi="Calibri"/>
                 <w:sz w:val="22"/>
                 <w:szCs w:val="22"/>
+                <w:highlight w:val="yellow"/>
                 <w:rtl w:val="0"/>
               </w:rPr>
               <w:t xml:space="preserve">--------------------------------------------------------------------------------------------------------------------------------------</w:t>
@@ -3113,6 +3281,7 @@
                 <w:rFonts w:ascii="Calibri" w:cs="Calibri" w:eastAsia="Calibri" w:hAnsi="Calibri"/>
                 <w:sz w:val="22"/>
                 <w:szCs w:val="22"/>
+                <w:highlight w:val="yellow"/>
                 <w:vertAlign w:val="baseline"/>
                 <w:rtl w:val="0"/>
               </w:rPr>
@@ -3135,6 +3304,7 @@
                 <w:rFonts w:ascii="Calibri" w:cs="Calibri" w:eastAsia="Calibri" w:hAnsi="Calibri"/>
                 <w:sz w:val="22"/>
                 <w:szCs w:val="22"/>
+                <w:highlight w:val="yellow"/>
                 <w:vertAlign w:val="baseline"/>
                 <w:rtl w:val="0"/>
               </w:rPr>
@@ -3159,6 +3329,7 @@
                 <w:i w:val="0"/>
                 <w:sz w:val="22"/>
                 <w:szCs w:val="22"/>
+                <w:highlight w:val="yellow"/>
               </w:rPr>
             </w:pPr>
             <w:r>
@@ -3167,6 +3338,7 @@
                 <w:i w:val="1"/>
                 <w:sz w:val="22"/>
                 <w:szCs w:val="22"/>
+                <w:highlight w:val="yellow"/>
                 <w:vertAlign w:val="baseline"/>
                 <w:rtl w:val="0"/>
               </w:rPr>
@@ -3191,6 +3363,7 @@
                 <w:i w:val="0"/>
                 <w:sz w:val="22"/>
                 <w:szCs w:val="22"/>
+                <w:highlight w:val="yellow"/>
               </w:rPr>
             </w:pPr>
             <w:r>
@@ -3199,6 +3372,7 @@
                 <w:i w:val="1"/>
                 <w:sz w:val="22"/>
                 <w:szCs w:val="22"/>
+                <w:highlight w:val="yellow"/>
                 <w:vertAlign w:val="baseline"/>
                 <w:rtl w:val="0"/>
               </w:rPr>
@@ -3223,6 +3397,7 @@
                 <w:i w:val="0"/>
                 <w:sz w:val="22"/>
                 <w:szCs w:val="22"/>
+                <w:highlight w:val="yellow"/>
               </w:rPr>
             </w:pPr>
             <w:r>
@@ -3231,6 +3406,7 @@
                 <w:i w:val="1"/>
                 <w:sz w:val="22"/>
                 <w:szCs w:val="22"/>
+                <w:highlight w:val="yellow"/>
                 <w:vertAlign w:val="baseline"/>
                 <w:rtl w:val="0"/>
               </w:rPr>
@@ -3255,6 +3431,7 @@
                 <w:i w:val="0"/>
                 <w:sz w:val="22"/>
                 <w:szCs w:val="22"/>
+                <w:highlight w:val="yellow"/>
               </w:rPr>
             </w:pPr>
             <w:r>
@@ -3263,6 +3440,7 @@
                 <w:i w:val="1"/>
                 <w:sz w:val="22"/>
                 <w:szCs w:val="22"/>
+                <w:highlight w:val="yellow"/>
                 <w:vertAlign w:val="baseline"/>
                 <w:rtl w:val="0"/>
               </w:rPr>
@@ -3287,6 +3465,7 @@
                 <w:i w:val="0"/>
                 <w:sz w:val="22"/>
                 <w:szCs w:val="22"/>
+                <w:highlight w:val="yellow"/>
               </w:rPr>
             </w:pPr>
             <w:r>
@@ -3295,6 +3474,7 @@
                 <w:i w:val="1"/>
                 <w:sz w:val="22"/>
                 <w:szCs w:val="22"/>
+                <w:highlight w:val="yellow"/>
                 <w:vertAlign w:val="baseline"/>
                 <w:rtl w:val="0"/>
               </w:rPr>
@@ -3319,6 +3499,7 @@
                 <w:i w:val="0"/>
                 <w:sz w:val="22"/>
                 <w:szCs w:val="22"/>
+                <w:highlight w:val="yellow"/>
               </w:rPr>
             </w:pPr>
             <w:r>
@@ -3327,6 +3508,7 @@
                 <w:i w:val="1"/>
                 <w:sz w:val="22"/>
                 <w:szCs w:val="22"/>
+                <w:highlight w:val="yellow"/>
                 <w:vertAlign w:val="baseline"/>
                 <w:rtl w:val="0"/>
               </w:rPr>
@@ -3351,6 +3533,7 @@
                 <w:i w:val="0"/>
                 <w:sz w:val="22"/>
                 <w:szCs w:val="22"/>
+                <w:highlight w:val="yellow"/>
               </w:rPr>
             </w:pPr>
             <w:r>
@@ -3359,6 +3542,7 @@
                 <w:i w:val="1"/>
                 <w:sz w:val="22"/>
                 <w:szCs w:val="22"/>
+                <w:highlight w:val="yellow"/>
                 <w:vertAlign w:val="baseline"/>
                 <w:rtl w:val="0"/>
               </w:rPr>
@@ -3481,7 +3665,7 @@
                 <w:szCs w:val="22"/>
                 <w:rtl w:val="0"/>
               </w:rPr>
-              <w:t xml:space="preserve">Enlever le coût des enveloppe, papier, encre</w:t>
+              <w:t xml:space="preserve">Abolition des coûts concernant l’envoie de documents par la poste puisque ceux-ci seront informatisés.</w:t>
             </w:r>
           </w:p>
           <w:p>
@@ -3507,7 +3691,7 @@
                 <w:szCs w:val="22"/>
                 <w:rtl w:val="0"/>
               </w:rPr>
-              <w:t xml:space="preserve">Gagner du temps (élimination des tâches répétitive)</w:t>
+              <w:t xml:space="preserve">Gain de temps dû à l’abolition des tâches répétitives</w:t>
             </w:r>
           </w:p>
           <w:p>
@@ -3533,7 +3717,7 @@
                 <w:szCs w:val="22"/>
                 <w:rtl w:val="0"/>
               </w:rPr>
-              <w:t xml:space="preserve">réduire les erreurs dans les divers processus</w:t>
+              <w:t xml:space="preserve">Réduction des erreurs dans les divers processus</w:t>
             </w:r>
           </w:p>
           <w:p>
@@ -3559,7 +3743,7 @@
                 <w:szCs w:val="22"/>
                 <w:rtl w:val="0"/>
               </w:rPr>
-              <w:t xml:space="preserve">profit sur la vente du logiciel?</w:t>
+              <w:t xml:space="preserve">Profit possible sur la vente du logiciel</w:t>
             </w:r>
           </w:p>
           <w:p>
@@ -3585,7 +3769,33 @@
                 <w:szCs w:val="22"/>
                 <w:rtl w:val="0"/>
               </w:rPr>
-              <w:t xml:space="preserve">Meilleur image de l’ordre</w:t>
+              <w:t xml:space="preserve">Meilleur image de l’Ordre puisque le traitement de l’information sera plus efficace</w:t>
+            </w:r>
+          </w:p>
+          <w:p>
+            <w:pPr>
+              <w:numPr>
+                <w:ilvl w:val="0"/>
+                <w:numId w:val="10"/>
+              </w:numPr>
+              <w:ind w:left="720" w:hanging="360"/>
+              <w:contextualSpacing w:val="1"/>
+              <w:jc w:val="left"/>
+              <w:rPr>
+                <w:rFonts w:ascii="Calibri" w:cs="Calibri" w:eastAsia="Calibri" w:hAnsi="Calibri"/>
+                <w:sz w:val="22"/>
+                <w:szCs w:val="22"/>
+                <w:u w:val="none"/>
+              </w:rPr>
+            </w:pPr>
+            <w:r>
+              <w:rPr>
+                <w:rFonts w:ascii="Calibri" w:cs="Calibri" w:eastAsia="Calibri" w:hAnsi="Calibri"/>
+                <w:sz w:val="22"/>
+                <w:szCs w:val="22"/>
+                <w:rtl w:val="0"/>
+              </w:rPr>
+              <w:t xml:space="preserve">Amélioration de la communication entre les différents départements et les membres.</w:t>
             </w:r>
           </w:p>
           <w:p>
@@ -3623,6 +3833,7 @@
                 <w:rFonts w:ascii="Calibri" w:cs="Calibri" w:eastAsia="Calibri" w:hAnsi="Calibri"/>
                 <w:sz w:val="22"/>
                 <w:szCs w:val="22"/>
+                <w:highlight w:val="yellow"/>
                 <w:vertAlign w:val="baseline"/>
                 <w:rtl w:val="0"/>
               </w:rPr>
@@ -3645,6 +3856,7 @@
                 <w:rFonts w:ascii="Calibri" w:cs="Calibri" w:eastAsia="Calibri" w:hAnsi="Calibri"/>
                 <w:sz w:val="22"/>
                 <w:szCs w:val="22"/>
+                <w:highlight w:val="yellow"/>
                 <w:vertAlign w:val="baseline"/>
                 <w:rtl w:val="0"/>
               </w:rPr>
@@ -3669,6 +3881,7 @@
                 <w:i w:val="0"/>
                 <w:sz w:val="22"/>
                 <w:szCs w:val="22"/>
+                <w:highlight w:val="yellow"/>
               </w:rPr>
             </w:pPr>
             <w:r>
@@ -3677,6 +3890,7 @@
                 <w:i w:val="1"/>
                 <w:sz w:val="22"/>
                 <w:szCs w:val="22"/>
+                <w:highlight w:val="yellow"/>
                 <w:vertAlign w:val="baseline"/>
                 <w:rtl w:val="0"/>
               </w:rPr>
@@ -3701,6 +3915,7 @@
                 <w:i w:val="0"/>
                 <w:sz w:val="22"/>
                 <w:szCs w:val="22"/>
+                <w:highlight w:val="yellow"/>
               </w:rPr>
             </w:pPr>
             <w:r>
@@ -3709,6 +3924,7 @@
                 <w:i w:val="1"/>
                 <w:sz w:val="22"/>
                 <w:szCs w:val="22"/>
+                <w:highlight w:val="yellow"/>
                 <w:vertAlign w:val="baseline"/>
                 <w:rtl w:val="0"/>
               </w:rPr>
@@ -3733,6 +3949,7 @@
                 <w:i w:val="0"/>
                 <w:sz w:val="22"/>
                 <w:szCs w:val="22"/>
+                <w:highlight w:val="yellow"/>
               </w:rPr>
             </w:pPr>
             <w:r>
@@ -3741,6 +3958,7 @@
                 <w:i w:val="1"/>
                 <w:sz w:val="22"/>
                 <w:szCs w:val="22"/>
+                <w:highlight w:val="yellow"/>
                 <w:vertAlign w:val="baseline"/>
                 <w:rtl w:val="0"/>
               </w:rPr>
@@ -3764,6 +3982,7 @@
                 <w:b w:val="0"/>
                 <w:sz w:val="22"/>
                 <w:szCs w:val="22"/>
+                <w:highlight w:val="yellow"/>
               </w:rPr>
             </w:pPr>
             <w:r>
@@ -3772,6 +3991,7 @@
                 <w:i w:val="1"/>
                 <w:sz w:val="22"/>
                 <w:szCs w:val="22"/>
+                <w:highlight w:val="yellow"/>
                 <w:vertAlign w:val="baseline"/>
                 <w:rtl w:val="0"/>
               </w:rPr>

</xml_diff>